<commit_message>
alterações finais no projeto inteiro
</commit_message>
<xml_diff>
--- a/Documentacao/Documentação Projeto Individual.docx
+++ b/Documentacao/Documentação Projeto Individual.docx
@@ -30,10 +30,10 @@
       </w:pPr>
       <w:r>
         <w:object w:dxaOrig="2664" w:dyaOrig="1950" w14:anchorId="1EA58E17">
-          <v:rect id="rectole0000000000" o:spid="_x0000_i1025" style="width:136.8pt;height:100.8pt" o:ole="" o:preferrelative="t" stroked="f">
+          <v:rect id="rectole0000000000" o:spid="_x0000_i1025" style="width:136.5pt;height:100.5pt" o:ole="" o:preferrelative="t" stroked="f">
             <v:imagedata r:id="rId4" o:title=""/>
           </v:rect>
-          <o:OLEObject Type="Embed" ProgID="StaticMetafile" ShapeID="rectole0000000000" DrawAspect="Content" ObjectID="_1715541747" r:id="rId5"/>
+          <o:OLEObject Type="Embed" ProgID="StaticMetafile" ShapeID="rectole0000000000" DrawAspect="Content" ObjectID="_1715850218" r:id="rId5"/>
         </w:object>
       </w:r>
     </w:p>
@@ -337,10 +337,10 @@
       </w:pPr>
       <w:r>
         <w:object w:dxaOrig="2664" w:dyaOrig="1950" w14:anchorId="5048D53B">
-          <v:rect id="rectole0000000001" o:spid="_x0000_i1026" style="width:136.8pt;height:100.8pt" o:ole="" o:preferrelative="t" stroked="f">
+          <v:rect id="rectole0000000001" o:spid="_x0000_i1026" style="width:136.5pt;height:100.5pt" o:ole="" o:preferrelative="t" stroked="f">
             <v:imagedata r:id="rId4" o:title=""/>
           </v:rect>
-          <o:OLEObject Type="Embed" ProgID="StaticMetafile" ShapeID="rectole0000000001" DrawAspect="Content" ObjectID="_1715541748" r:id="rId6"/>
+          <o:OLEObject Type="Embed" ProgID="StaticMetafile" ShapeID="rectole0000000001" DrawAspect="Content" ObjectID="_1715850219" r:id="rId6"/>
         </w:object>
       </w:r>
     </w:p>
@@ -586,25 +586,50 @@
       <w:pPr>
         <w:jc w:val="both"/>
         <w:rPr>
-          <w:rFonts w:ascii="Rockwell" w:eastAsia="Rockwell" w:hAnsi="Rockwell" w:cs="Rockwell"/>
-          <w:sz w:val="28"/>
-        </w:rPr>
-      </w:pPr>
-    </w:p>
-    <w:p>
-      <w:pPr>
-        <w:jc w:val="both"/>
-        <w:rPr>
-          <w:rFonts w:ascii="Arial" w:eastAsia="Arial" w:hAnsi="Arial" w:cs="Arial"/>
-          <w:sz w:val="28"/>
-        </w:rPr>
-      </w:pPr>
-    </w:p>
-    <w:p>
-      <w:pPr>
-        <w:jc w:val="both"/>
-        <w:rPr>
-          <w:rFonts w:ascii="Rockwell" w:eastAsia="Rockwell" w:hAnsi="Rockwell" w:cs="Rockwell"/>
+          <w:rFonts w:ascii="Arial" w:eastAsia="Arial" w:hAnsi="Arial" w:cs="Arial"/>
+          <w:sz w:val="28"/>
+        </w:rPr>
+      </w:pPr>
+    </w:p>
+    <w:p>
+      <w:pPr>
+        <w:jc w:val="both"/>
+        <w:rPr>
+          <w:rFonts w:ascii="Arial" w:eastAsia="Rockwell" w:hAnsi="Arial" w:cs="Arial"/>
+          <w:sz w:val="24"/>
+          <w:szCs w:val="20"/>
+        </w:rPr>
+      </w:pPr>
+      <w:r>
+        <w:rPr>
+          <w:rFonts w:ascii="Arial" w:eastAsia="Rockwell" w:hAnsi="Arial" w:cs="Arial"/>
+          <w:sz w:val="24"/>
+          <w:szCs w:val="20"/>
+        </w:rPr>
+        <w:t>Gosto bastante de mudar meu estilo constantemente, tanto roupas quanto cabelo, piercings, e etc. Com isso, a única coisa que me veio à cabeça no meu desafio individual, foi criar um fórum onde pessoas poderiam postar sobre pessoas influentes deste meio que conhecem, e outros usuários</w:t>
+      </w:r>
+      <w:r>
+        <w:rPr>
+          <w:rFonts w:ascii="Arial" w:eastAsia="Rockwell" w:hAnsi="Arial" w:cs="Arial"/>
+          <w:sz w:val="24"/>
+          <w:szCs w:val="20"/>
+        </w:rPr>
+        <w:t xml:space="preserve">, </w:t>
+      </w:r>
+      <w:r>
+        <w:rPr>
+          <w:rFonts w:ascii="Arial" w:eastAsia="Rockwell" w:hAnsi="Arial" w:cs="Arial"/>
+          <w:sz w:val="24"/>
+          <w:szCs w:val="20"/>
+        </w:rPr>
+        <w:t>caso achem interessantes, pesquisar e conhecer também, para diversificar e aumentar seu círculo de amizade/conteúdo/estilo.</w:t>
+      </w:r>
+    </w:p>
+    <w:p>
+      <w:pPr>
+        <w:jc w:val="both"/>
+        <w:rPr>
+          <w:rFonts w:ascii="Arial" w:eastAsia="Rockwell" w:hAnsi="Arial" w:cs="Arial"/>
           <w:sz w:val="28"/>
         </w:rPr>
       </w:pPr>
@@ -1077,17 +1102,8 @@
           <w:rFonts w:ascii="Rockwell" w:eastAsia="Rockwell" w:hAnsi="Rockwell" w:cs="Rockwell"/>
           <w:sz w:val="24"/>
         </w:rPr>
-        <w:t xml:space="preserve">Discussão e conhecimento de novas culturas e estilos de roupas, penteados, maquiagens, piercings, </w:t>
-      </w:r>
-      <w:proofErr w:type="gramStart"/>
-      <w:r>
-        <w:rPr>
-          <w:rFonts w:ascii="Rockwell" w:eastAsia="Rockwell" w:hAnsi="Rockwell" w:cs="Rockwell"/>
-          <w:sz w:val="24"/>
-        </w:rPr>
-        <w:t>tatuagens e etc.</w:t>
-      </w:r>
-      <w:proofErr w:type="gramEnd"/>
+        <w:t>Discussão e conhecimento de novas culturas e estilos de roupas, penteados, maquiagens, piercings, tatuagens e etc.</w:t>
+      </w:r>
     </w:p>
     <w:p>
       <w:pPr>
@@ -1345,27 +1361,7 @@
           <w:sz w:val="24"/>
           <w:shd w:val="clear" w:color="auto" w:fill="FFFFFF"/>
         </w:rPr>
-        <w:t xml:space="preserve">Desenvolver sistema web para comunicação entre pessoas por todo o mundo, conectado ao banco de </w:t>
-      </w:r>
-      <w:proofErr w:type="gramStart"/>
-      <w:r>
-        <w:rPr>
-          <w:rFonts w:ascii="Rockwell" w:eastAsia="Rockwell" w:hAnsi="Rockwell" w:cs="Rockwell"/>
-          <w:color w:val="000000"/>
-          <w:sz w:val="24"/>
-          <w:shd w:val="clear" w:color="auto" w:fill="FFFFFF"/>
-        </w:rPr>
-        <w:t>dados  para</w:t>
-      </w:r>
-      <w:proofErr w:type="gramEnd"/>
-      <w:r>
-        <w:rPr>
-          <w:rFonts w:ascii="Rockwell" w:eastAsia="Rockwell" w:hAnsi="Rockwell" w:cs="Rockwell"/>
-          <w:color w:val="000000"/>
-          <w:sz w:val="24"/>
-          <w:shd w:val="clear" w:color="auto" w:fill="FFFFFF"/>
-        </w:rPr>
-        <w:t xml:space="preserve"> capturar e gravar dados para armazenamento, e acessar informações via dashboard/fórum via website.</w:t>
+        <w:t>Desenvolver sistema web para comunicação entre pessoas por todo o mundo, conectado ao banco de dados  para capturar e gravar dados para armazenamento, e acessar informações via dashboard/fórum via website.</w:t>
       </w:r>
     </w:p>
     <w:p>
@@ -2306,7 +2302,6 @@
   <w:style w:type="character" w:default="1" w:styleId="Fontepargpadro">
     <w:name w:val="Default Paragraph Font"/>
     <w:uiPriority w:val="1"/>
-    <w:semiHidden/>
     <w:unhideWhenUsed/>
   </w:style>
   <w:style w:type="table" w:default="1" w:styleId="Tabelanormal">

</xml_diff>